<commit_message>
deletion of old graffle
</commit_message>
<xml_diff>
--- a/doc/description.docx
+++ b/doc/description.docx
@@ -6,8 +6,13 @@
       <w:pPr>
         <w:pStyle w:val="Title"/>
       </w:pPr>
-      <w:r>
-        <w:t>TimeGate Project</w:t>
+      <w:proofErr w:type="spellStart"/>
+      <w:r>
+        <w:t>TimeGate</w:t>
+      </w:r>
+      <w:proofErr w:type="spellEnd"/>
+      <w:r>
+        <w:t xml:space="preserve"> Project</w:t>
       </w:r>
     </w:p>
     <w:p>
@@ -25,8 +30,13 @@
       <w:r>
         <w:t>Graphs</w:t>
       </w:r>
-      <w:r>
-        <w:t>:  ./doc/graffle/</w:t>
+      <w:proofErr w:type="gramStart"/>
+      <w:r>
+        <w:t>:  ./</w:t>
+      </w:r>
+      <w:proofErr w:type="gramEnd"/>
+      <w:r>
+        <w:t>doc/graffle/</w:t>
       </w:r>
     </w:p>
     <w:p>
@@ -38,8 +48,13 @@
         </w:numPr>
       </w:pPr>
       <w:r>
-        <w:t>UML Sequence: seq.graffle</w:t>
-      </w:r>
+        <w:t xml:space="preserve">Initial Brainstorming: </w:t>
+      </w:r>
+      <w:proofErr w:type="spellStart"/>
+      <w:r>
+        <w:t>brainstorming.graffle</w:t>
+      </w:r>
+      <w:proofErr w:type="spellEnd"/>
     </w:p>
     <w:p>
       <w:pPr>
@@ -50,7 +65,7 @@
         </w:numPr>
       </w:pPr>
       <w:r>
-        <w:t>System Components: sys.graffle</w:t>
+        <w:t>UML Sequence: seq.graffle</w:t>
       </w:r>
     </w:p>
     <w:p>
@@ -62,17 +77,13 @@
         </w:numPr>
       </w:pPr>
       <w:r>
-        <w:t xml:space="preserve"> </w:t>
-      </w:r>
-      <w:r>
-        <w:t>Long term</w:t>
-      </w:r>
-      <w:r>
-        <w:t xml:space="preserve"> System</w:t>
-      </w:r>
-      <w:r>
-        <w:t xml:space="preserve"> view: goal.graffle</w:t>
-      </w:r>
+        <w:t xml:space="preserve">System Components: </w:t>
+      </w:r>
+      <w:proofErr w:type="spellStart"/>
+      <w:r>
+        <w:t>sys.graffle</w:t>
+      </w:r>
+      <w:proofErr w:type="spellEnd"/>
     </w:p>
     <w:p>
       <w:pPr>
@@ -83,19 +94,21 @@
         </w:numPr>
       </w:pPr>
       <w:r>
-        <w:t>W3C Example</w:t>
-      </w:r>
-      <w:r>
-        <w:t>s</w:t>
-      </w:r>
-      <w:r>
-        <w:t>: w3c_sys.graffle</w:t>
-      </w:r>
-      <w:r>
-        <w:t>,  w3c_seq.graffle</w:t>
-      </w:r>
-      <w:bookmarkStart w:id="0" w:name="_GoBack"/>
-      <w:bookmarkEnd w:id="0"/>
+        <w:t xml:space="preserve">As-Is </w:t>
+      </w:r>
+      <w:proofErr w:type="spellStart"/>
+      <w:r>
+        <w:t>vs</w:t>
+      </w:r>
+      <w:proofErr w:type="spellEnd"/>
+      <w:r>
+        <w:t xml:space="preserve"> To Be situation: </w:t>
+      </w:r>
+      <w:proofErr w:type="spellStart"/>
+      <w:r>
+        <w:t>tb.graffle</w:t>
+      </w:r>
+      <w:proofErr w:type="spellEnd"/>
     </w:p>
     <w:p>
       <w:pPr>
@@ -105,6 +118,103 @@
           <w:numId w:val="1"/>
         </w:numPr>
       </w:pPr>
+      <w:r>
+        <w:t>Long term</w:t>
+      </w:r>
+      <w:r>
+        <w:t xml:space="preserve"> System</w:t>
+      </w:r>
+      <w:r>
+        <w:t xml:space="preserve"> view: goal.graffle</w:t>
+      </w:r>
+    </w:p>
+    <w:p>
+      <w:pPr>
+        <w:pStyle w:val="ListParagraph"/>
+        <w:numPr>
+          <w:ilvl w:val="0"/>
+          <w:numId w:val="1"/>
+        </w:numPr>
+      </w:pPr>
+      <w:r>
+        <w:t>W3C Example</w:t>
+      </w:r>
+      <w:r>
+        <w:t>s</w:t>
+      </w:r>
+      <w:r>
+        <w:t>: w3c_</w:t>
+      </w:r>
+      <w:r>
+        <w:t>*</w:t>
+      </w:r>
+      <w:proofErr w:type="gramStart"/>
+      <w:r>
+        <w:t>.graffle</w:t>
+      </w:r>
+      <w:proofErr w:type="gramEnd"/>
+    </w:p>
+    <w:p>
+      <w:pPr>
+        <w:pStyle w:val="Heading2"/>
+      </w:pPr>
+      <w:r>
+        <w:t>Documents</w:t>
+      </w:r>
+      <w:proofErr w:type="gramStart"/>
+      <w:r>
+        <w:t>:  ./</w:t>
+      </w:r>
+      <w:proofErr w:type="gramEnd"/>
+      <w:r>
+        <w:t>doc/</w:t>
+      </w:r>
+    </w:p>
+    <w:p>
+      <w:pPr>
+        <w:pStyle w:val="ListParagraph"/>
+        <w:numPr>
+          <w:ilvl w:val="0"/>
+          <w:numId w:val="2"/>
+        </w:numPr>
+      </w:pPr>
+      <w:r>
+        <w:t>This Document</w:t>
+      </w:r>
+      <w:r>
+        <w:t>: description.docx</w:t>
+      </w:r>
+    </w:p>
+    <w:p>
+      <w:pPr>
+        <w:pStyle w:val="ListParagraph"/>
+        <w:numPr>
+          <w:ilvl w:val="0"/>
+          <w:numId w:val="2"/>
+        </w:numPr>
+      </w:pPr>
+      <w:r>
+        <w:t>SRS: srs.docx</w:t>
+      </w:r>
+    </w:p>
+    <w:p>
+      <w:pPr>
+        <w:pStyle w:val="ListParagraph"/>
+        <w:numPr>
+          <w:ilvl w:val="0"/>
+          <w:numId w:val="2"/>
+        </w:numPr>
+      </w:pPr>
+      <w:r>
+        <w:t>Project plan: plan.docx</w:t>
+      </w:r>
+    </w:p>
+    <w:p>
+      <w:pPr>
+        <w:pStyle w:val="ListParagraph"/>
+      </w:pPr>
+      <w:bookmarkStart w:id="0" w:name="_GoBack"/>
+      <w:bookmarkEnd w:id="0"/>
     </w:p>
     <w:sectPr>
       <w:pgSz w:w="12240" w:h="15840"/>
@@ -231,8 +341,124 @@
       </w:rPr>
     </w:lvl>
   </w:abstractNum>
+  <w:abstractNum w:abstractNumId="1">
+    <w:nsid w:val="32F356C7"/>
+    <w:multiLevelType w:val="hybridMultilevel"/>
+    <w:tmpl w:val="C07840D4"/>
+    <w:lvl w:ilvl="0" w:tplc="04090001">
+      <w:start w:val="1"/>
+      <w:numFmt w:val="bullet"/>
+      <w:lvlText w:val=""/>
+      <w:lvlJc w:val="left"/>
+      <w:pPr>
+        <w:ind w:left="720" w:hanging="360"/>
+      </w:pPr>
+      <w:rPr>
+        <w:rFonts w:ascii="Symbol" w:hAnsi="Symbol" w:hint="default"/>
+      </w:rPr>
+    </w:lvl>
+    <w:lvl w:ilvl="1" w:tplc="04090003" w:tentative="1">
+      <w:start w:val="1"/>
+      <w:numFmt w:val="bullet"/>
+      <w:lvlText w:val="o"/>
+      <w:lvlJc w:val="left"/>
+      <w:pPr>
+        <w:ind w:left="1440" w:hanging="360"/>
+      </w:pPr>
+      <w:rPr>
+        <w:rFonts w:ascii="Courier New" w:hAnsi="Courier New" w:hint="default"/>
+      </w:rPr>
+    </w:lvl>
+    <w:lvl w:ilvl="2" w:tplc="04090005" w:tentative="1">
+      <w:start w:val="1"/>
+      <w:numFmt w:val="bullet"/>
+      <w:lvlText w:val=""/>
+      <w:lvlJc w:val="left"/>
+      <w:pPr>
+        <w:ind w:left="2160" w:hanging="360"/>
+      </w:pPr>
+      <w:rPr>
+        <w:rFonts w:ascii="Wingdings" w:hAnsi="Wingdings" w:hint="default"/>
+      </w:rPr>
+    </w:lvl>
+    <w:lvl w:ilvl="3" w:tplc="04090001" w:tentative="1">
+      <w:start w:val="1"/>
+      <w:numFmt w:val="bullet"/>
+      <w:lvlText w:val=""/>
+      <w:lvlJc w:val="left"/>
+      <w:pPr>
+        <w:ind w:left="2880" w:hanging="360"/>
+      </w:pPr>
+      <w:rPr>
+        <w:rFonts w:ascii="Symbol" w:hAnsi="Symbol" w:hint="default"/>
+      </w:rPr>
+    </w:lvl>
+    <w:lvl w:ilvl="4" w:tplc="04090003" w:tentative="1">
+      <w:start w:val="1"/>
+      <w:numFmt w:val="bullet"/>
+      <w:lvlText w:val="o"/>
+      <w:lvlJc w:val="left"/>
+      <w:pPr>
+        <w:ind w:left="3600" w:hanging="360"/>
+      </w:pPr>
+      <w:rPr>
+        <w:rFonts w:ascii="Courier New" w:hAnsi="Courier New" w:hint="default"/>
+      </w:rPr>
+    </w:lvl>
+    <w:lvl w:ilvl="5" w:tplc="04090005" w:tentative="1">
+      <w:start w:val="1"/>
+      <w:numFmt w:val="bullet"/>
+      <w:lvlText w:val=""/>
+      <w:lvlJc w:val="left"/>
+      <w:pPr>
+        <w:ind w:left="4320" w:hanging="360"/>
+      </w:pPr>
+      <w:rPr>
+        <w:rFonts w:ascii="Wingdings" w:hAnsi="Wingdings" w:hint="default"/>
+      </w:rPr>
+    </w:lvl>
+    <w:lvl w:ilvl="6" w:tplc="04090001" w:tentative="1">
+      <w:start w:val="1"/>
+      <w:numFmt w:val="bullet"/>
+      <w:lvlText w:val=""/>
+      <w:lvlJc w:val="left"/>
+      <w:pPr>
+        <w:ind w:left="5040" w:hanging="360"/>
+      </w:pPr>
+      <w:rPr>
+        <w:rFonts w:ascii="Symbol" w:hAnsi="Symbol" w:hint="default"/>
+      </w:rPr>
+    </w:lvl>
+    <w:lvl w:ilvl="7" w:tplc="04090003" w:tentative="1">
+      <w:start w:val="1"/>
+      <w:numFmt w:val="bullet"/>
+      <w:lvlText w:val="o"/>
+      <w:lvlJc w:val="left"/>
+      <w:pPr>
+        <w:ind w:left="5760" w:hanging="360"/>
+      </w:pPr>
+      <w:rPr>
+        <w:rFonts w:ascii="Courier New" w:hAnsi="Courier New" w:hint="default"/>
+      </w:rPr>
+    </w:lvl>
+    <w:lvl w:ilvl="8" w:tplc="04090005" w:tentative="1">
+      <w:start w:val="1"/>
+      <w:numFmt w:val="bullet"/>
+      <w:lvlText w:val=""/>
+      <w:lvlJc w:val="left"/>
+      <w:pPr>
+        <w:ind w:left="6480" w:hanging="360"/>
+      </w:pPr>
+      <w:rPr>
+        <w:rFonts w:ascii="Wingdings" w:hAnsi="Wingdings" w:hint="default"/>
+      </w:rPr>
+    </w:lvl>
+  </w:abstractNum>
   <w:num w:numId="1">
     <w:abstractNumId w:val="0"/>
+  </w:num>
+  <w:num w:numId="2">
+    <w:abstractNumId w:val="1"/>
   </w:num>
 </w:numbering>
 </file>
@@ -1592,7 +1818,7 @@
 </file>
 
 <file path=customXml/itemProps1.xml><?xml version="1.0" encoding="utf-8"?>
-<ds:datastoreItem xmlns:ds="http://schemas.openxmlformats.org/officeDocument/2006/customXml" ds:itemID="{7DA72F40-8F3D-3948-8DD1-41DE9B5CE3AF}">
+<ds:datastoreItem xmlns:ds="http://schemas.openxmlformats.org/officeDocument/2006/customXml" ds:itemID="{A1F0E8E9-54F8-5D46-BD27-3AFFA8520F9E}">
   <ds:schemaRefs>
     <ds:schemaRef ds:uri="http://schemas.openxmlformats.org/officeDocument/2006/bibliography"/>
   </ds:schemaRefs>

</xml_diff>